<commit_message>
update README and QFT
</commit_message>
<xml_diff>
--- a/Classical_Mechanics/PHYS1110_Tutorials/Week_13-2020.docx
+++ b/Classical_Mechanics/PHYS1110_Tutorials/Week_13-2020.docx
@@ -9157,7 +9157,7 @@
                   <w:rFonts w:ascii="Cambria Math" w:hAnsi="Cambria Math"/>
                   <w:lang w:val="en-US"/>
                 </w:rPr>
-                <m:t>x=0, t</m:t>
+                <m:t>x, t</m:t>
               </m:r>
             </m:e>
           </m:d>
@@ -9538,6 +9538,13 @@
               <w:lang w:val="en-US"/>
             </w:rPr>
             <m:t xml:space="preserve">, </m:t>
+          </m:r>
+          <m:r>
+            <w:rPr>
+              <w:rFonts w:ascii="Cambria Math" w:hAnsi="Cambria Math"/>
+              <w:lang w:val="en-US"/>
+            </w:rPr>
+            <m:t xml:space="preserve"> </m:t>
           </m:r>
           <m:func>
             <m:funcPr>

</xml_diff>